<commit_message>
Refactor file names and add server startup script
</commit_message>
<xml_diff>
--- a/UniVault.docx
+++ b/UniVault.docx
@@ -14,6 +14,7 @@
           <w:lang w:val="en-US"/>
         </w:rPr>
       </w:pPr>
+      <w:proofErr w:type="spellStart"/>
       <w:r>
         <w:rPr>
           <w:rFonts w:ascii="Times New Roman" w:hAnsi="Times New Roman" w:cs="Times New Roman"/>
@@ -25,6 +26,7 @@
         </w:rPr>
         <w:t>UniVault</w:t>
       </w:r>
+      <w:proofErr w:type="spellEnd"/>
     </w:p>
     <w:p>
       <w:pPr>
@@ -121,8 +123,19 @@
           <w:szCs w:val="32"/>
           <w:lang w:val="en-US"/>
         </w:rPr>
-        <w:t>1 year of Gemini 3 Pro = 3,588 inr</w:t>
-      </w:r>
+        <w:t xml:space="preserve">1 year of Gemini 3 Pro = 3,588 </w:t>
+      </w:r>
+      <w:proofErr w:type="spellStart"/>
+      <w:r>
+        <w:rPr>
+          <w:rFonts w:ascii="Times New Roman" w:hAnsi="Times New Roman" w:cs="Times New Roman"/>
+          <w:sz w:val="32"/>
+          <w:szCs w:val="32"/>
+          <w:lang w:val="en-US"/>
+        </w:rPr>
+        <w:t>inr</w:t>
+      </w:r>
+      <w:proofErr w:type="spellEnd"/>
     </w:p>
     <w:p>
       <w:pPr>
@@ -588,36 +601,76 @@
           <w:szCs w:val="32"/>
           <w:lang w:val="en-US"/>
         </w:rPr>
-        <w:t xml:space="preserve"> used by a single student in terms of tokens (api)</w:t>
-      </w:r>
-    </w:p>
-    <w:p>
-      <w:pPr>
-        <w:rPr>
-          <w:rFonts w:ascii="Times New Roman" w:hAnsi="Times New Roman" w:cs="Times New Roman"/>
-          <w:sz w:val="32"/>
-          <w:szCs w:val="32"/>
-          <w:lang w:val="en-US"/>
-        </w:rPr>
-      </w:pPr>
-    </w:p>
-    <w:p>
-      <w:pPr>
-        <w:rPr>
-          <w:rFonts w:ascii="Times New Roman" w:hAnsi="Times New Roman" w:cs="Times New Roman"/>
-          <w:sz w:val="32"/>
-          <w:szCs w:val="32"/>
-          <w:lang w:val="en-US"/>
-        </w:rPr>
-      </w:pPr>
-      <w:r>
-        <w:rPr>
-          <w:rFonts w:ascii="Times New Roman" w:hAnsi="Times New Roman" w:cs="Times New Roman"/>
-          <w:sz w:val="32"/>
-          <w:szCs w:val="32"/>
-          <w:lang w:val="en-US"/>
-        </w:rPr>
-        <w:t xml:space="preserve">Grok api key: </w:t>
+        <w:t xml:space="preserve"> used by a single student in terms of tokens (</w:t>
+      </w:r>
+      <w:proofErr w:type="spellStart"/>
+      <w:r>
+        <w:rPr>
+          <w:rFonts w:ascii="Times New Roman" w:hAnsi="Times New Roman" w:cs="Times New Roman"/>
+          <w:sz w:val="32"/>
+          <w:szCs w:val="32"/>
+          <w:lang w:val="en-US"/>
+        </w:rPr>
+        <w:t>api</w:t>
+      </w:r>
+      <w:proofErr w:type="spellEnd"/>
+      <w:r>
+        <w:rPr>
+          <w:rFonts w:ascii="Times New Roman" w:hAnsi="Times New Roman" w:cs="Times New Roman"/>
+          <w:sz w:val="32"/>
+          <w:szCs w:val="32"/>
+          <w:lang w:val="en-US"/>
+        </w:rPr>
+        <w:t>)</w:t>
+      </w:r>
+    </w:p>
+    <w:p>
+      <w:pPr>
+        <w:rPr>
+          <w:rFonts w:ascii="Times New Roman" w:hAnsi="Times New Roman" w:cs="Times New Roman"/>
+          <w:sz w:val="32"/>
+          <w:szCs w:val="32"/>
+          <w:lang w:val="en-US"/>
+        </w:rPr>
+      </w:pPr>
+    </w:p>
+    <w:p>
+      <w:pPr>
+        <w:rPr>
+          <w:rFonts w:ascii="Times New Roman" w:hAnsi="Times New Roman" w:cs="Times New Roman"/>
+          <w:sz w:val="32"/>
+          <w:szCs w:val="32"/>
+          <w:lang w:val="en-US"/>
+        </w:rPr>
+      </w:pPr>
+      <w:r>
+        <w:rPr>
+          <w:rFonts w:ascii="Times New Roman" w:hAnsi="Times New Roman" w:cs="Times New Roman"/>
+          <w:sz w:val="32"/>
+          <w:szCs w:val="32"/>
+          <w:lang w:val="en-US"/>
+        </w:rPr>
+        <w:t xml:space="preserve">Grok </w:t>
+      </w:r>
+      <w:proofErr w:type="spellStart"/>
+      <w:r>
+        <w:rPr>
+          <w:rFonts w:ascii="Times New Roman" w:hAnsi="Times New Roman" w:cs="Times New Roman"/>
+          <w:sz w:val="32"/>
+          <w:szCs w:val="32"/>
+          <w:lang w:val="en-US"/>
+        </w:rPr>
+        <w:t>api</w:t>
+      </w:r>
+      <w:proofErr w:type="spellEnd"/>
+      <w:r>
+        <w:rPr>
+          <w:rFonts w:ascii="Times New Roman" w:hAnsi="Times New Roman" w:cs="Times New Roman"/>
+          <w:sz w:val="32"/>
+          <w:szCs w:val="32"/>
+          <w:lang w:val="en-US"/>
+        </w:rPr>
+        <w:t xml:space="preserve"> key: </w:t>
       </w:r>
       <w:r>
         <w:rPr>
@@ -648,6 +701,96 @@
           <w:lang w:val="en-US"/>
         </w:rPr>
       </w:pPr>
+    </w:p>
+    <w:p>
+      <w:pPr>
+        <w:rPr>
+          <w:rFonts w:ascii="Times New Roman" w:hAnsi="Times New Roman" w:cs="Times New Roman"/>
+          <w:sz w:val="32"/>
+          <w:szCs w:val="32"/>
+          <w:lang w:val="en-US"/>
+        </w:rPr>
+      </w:pPr>
+    </w:p>
+    <w:p>
+      <w:pPr>
+        <w:rPr>
+          <w:rFonts w:ascii="Times New Roman" w:hAnsi="Times New Roman" w:cs="Times New Roman"/>
+          <w:sz w:val="32"/>
+          <w:szCs w:val="32"/>
+          <w:lang w:val="en-US"/>
+        </w:rPr>
+      </w:pPr>
+    </w:p>
+    <w:p>
+      <w:pPr>
+        <w:rPr>
+          <w:rFonts w:ascii="Times New Roman" w:hAnsi="Times New Roman" w:cs="Times New Roman"/>
+          <w:sz w:val="32"/>
+          <w:szCs w:val="32"/>
+          <w:lang w:val="en-US"/>
+        </w:rPr>
+      </w:pPr>
+    </w:p>
+    <w:p>
+      <w:pPr>
+        <w:rPr>
+          <w:rFonts w:ascii="Times New Roman" w:hAnsi="Times New Roman" w:cs="Times New Roman"/>
+          <w:sz w:val="32"/>
+          <w:szCs w:val="32"/>
+          <w:lang w:val="en-US"/>
+        </w:rPr>
+      </w:pPr>
+    </w:p>
+    <w:p>
+      <w:pPr>
+        <w:rPr>
+          <w:rFonts w:ascii="Times New Roman" w:hAnsi="Times New Roman" w:cs="Times New Roman"/>
+          <w:sz w:val="32"/>
+          <w:szCs w:val="32"/>
+          <w:lang w:val="en-US"/>
+        </w:rPr>
+      </w:pPr>
+    </w:p>
+    <w:p>
+      <w:pPr>
+        <w:rPr>
+          <w:rFonts w:ascii="Times New Roman" w:hAnsi="Times New Roman" w:cs="Times New Roman"/>
+          <w:sz w:val="32"/>
+          <w:szCs w:val="32"/>
+          <w:lang w:val="en-US"/>
+        </w:rPr>
+      </w:pPr>
+    </w:p>
+    <w:p>
+      <w:pPr>
+        <w:rPr>
+          <w:rFonts w:ascii="Times New Roman" w:hAnsi="Times New Roman" w:cs="Times New Roman"/>
+          <w:sz w:val="32"/>
+          <w:szCs w:val="32"/>
+          <w:lang w:val="en-US"/>
+        </w:rPr>
+      </w:pPr>
+    </w:p>
+    <w:p>
+      <w:pPr>
+        <w:rPr>
+          <w:rFonts w:ascii="Times New Roman" w:hAnsi="Times New Roman" w:cs="Times New Roman"/>
+          <w:sz w:val="32"/>
+          <w:szCs w:val="32"/>
+          <w:lang w:val="en-US"/>
+        </w:rPr>
+      </w:pPr>
+    </w:p>
+    <w:p>
+      <w:pPr>
+        <w:rPr>
+          <w:rFonts w:ascii="Times New Roman" w:hAnsi="Times New Roman" w:cs="Times New Roman"/>
+          <w:sz w:val="32"/>
+          <w:szCs w:val="32"/>
+          <w:lang w:val="en-US"/>
+        </w:rPr>
+      </w:pPr>
       <w:r>
         <w:rPr>
           <w:rFonts w:ascii="Times New Roman" w:hAnsi="Times New Roman" w:cs="Times New Roman"/>
@@ -656,10 +799,30 @@
           <w:lang w:val="en-US"/>
         </w:rPr>
         <w:lastRenderedPageBreak/>
+        <w:t xml:space="preserve">RAG model: </w:t>
+      </w:r>
+    </w:p>
+    <w:p>
+      <w:pPr>
+        <w:rPr>
+          <w:rFonts w:ascii="Times New Roman" w:hAnsi="Times New Roman" w:cs="Times New Roman"/>
+          <w:sz w:val="32"/>
+          <w:szCs w:val="32"/>
+          <w:lang w:val="en-US"/>
+        </w:rPr>
+      </w:pPr>
+      <w:r>
+        <w:rPr>
+          <w:rFonts w:ascii="Times New Roman" w:hAnsi="Times New Roman" w:cs="Times New Roman"/>
+          <w:noProof/>
+          <w:sz w:val="32"/>
+          <w:szCs w:val="32"/>
+          <w:lang w:val="en-US"/>
+        </w:rPr>
         <w:drawing>
-          <wp:inline distT="0" distB="0" distL="0" distR="0" wp14:anchorId="70CE8F97" wp14:editId="3F6778C9">
-            <wp:extent cx="3635055" cy="4206605"/>
-            <wp:effectExtent l="0" t="0" r="3810" b="3810"/>
+          <wp:inline distT="0" distB="0" distL="0" distR="0" wp14:anchorId="70CE8F97" wp14:editId="0689E3E5">
+            <wp:extent cx="5722620" cy="4206240"/>
+            <wp:effectExtent l="0" t="0" r="0" b="3810"/>
             <wp:docPr id="2113984767" name="Picture 1"/>
             <wp:cNvGraphicFramePr>
               <a:graphicFrameLocks xmlns:a="http://schemas.openxmlformats.org/drawingml/2006/main" noChangeAspect="1"/>
@@ -680,7 +843,7 @@
                   <pic:spPr>
                     <a:xfrm>
                       <a:off x="0" y="0"/>
-                      <a:ext cx="3635055" cy="4206605"/>
+                      <a:ext cx="5723117" cy="4206605"/>
                     </a:xfrm>
                     <a:prstGeom prst="rect">
                       <a:avLst/>
@@ -702,28 +865,18 @@
           <w:lang w:val="en-US"/>
         </w:rPr>
       </w:pPr>
-    </w:p>
-    <w:p>
-      <w:pPr>
-        <w:rPr>
-          <w:rFonts w:ascii="Times New Roman" w:hAnsi="Times New Roman" w:cs="Times New Roman"/>
-          <w:sz w:val="32"/>
-          <w:szCs w:val="32"/>
-          <w:lang w:val="en-US"/>
-        </w:rPr>
-      </w:pPr>
-      <w:r>
-        <w:rPr>
-          <w:rFonts w:ascii="Times New Roman" w:hAnsi="Times New Roman" w:cs="Times New Roman"/>
-          <w:sz w:val="32"/>
-          <w:szCs w:val="32"/>
-          <w:lang w:val="en-US"/>
-        </w:rPr>
-        <w:lastRenderedPageBreak/>
+      <w:r>
+        <w:rPr>
+          <w:rFonts w:ascii="Times New Roman" w:hAnsi="Times New Roman" w:cs="Times New Roman"/>
+          <w:noProof/>
+          <w:sz w:val="32"/>
+          <w:szCs w:val="32"/>
+          <w:lang w:val="en-US"/>
+        </w:rPr>
         <w:drawing>
-          <wp:inline distT="0" distB="0" distL="0" distR="0" wp14:anchorId="719F03A5" wp14:editId="7C5BBDE2">
-            <wp:extent cx="3086367" cy="4922947"/>
-            <wp:effectExtent l="0" t="0" r="0" b="0"/>
+          <wp:inline distT="0" distB="0" distL="0" distR="0" wp14:anchorId="6B171523" wp14:editId="4484492E">
+            <wp:extent cx="5745480" cy="3646170"/>
+            <wp:effectExtent l="0" t="0" r="7620" b="0"/>
             <wp:docPr id="159917886" name="Picture 1"/>
             <wp:cNvGraphicFramePr>
               <a:graphicFrameLocks xmlns:a="http://schemas.openxmlformats.org/drawingml/2006/main" noChangeAspect="1"/>
@@ -744,7 +897,7 @@
                   <pic:spPr>
                     <a:xfrm>
                       <a:off x="0" y="0"/>
-                      <a:ext cx="3086367" cy="4922947"/>
+                      <a:ext cx="5752139" cy="3650396"/>
                     </a:xfrm>
                     <a:prstGeom prst="rect">
                       <a:avLst/>
@@ -766,18 +919,38 @@
           <w:lang w:val="en-US"/>
         </w:rPr>
       </w:pPr>
-      <w:r>
-        <w:rPr>
-          <w:rFonts w:ascii="Times New Roman" w:hAnsi="Times New Roman" w:cs="Times New Roman"/>
-          <w:sz w:val="32"/>
-          <w:szCs w:val="32"/>
-          <w:lang w:val="en-US"/>
-        </w:rPr>
-        <w:lastRenderedPageBreak/>
+    </w:p>
+    <w:p>
+      <w:pPr>
+        <w:rPr>
+          <w:rFonts w:ascii="Times New Roman" w:hAnsi="Times New Roman" w:cs="Times New Roman"/>
+          <w:sz w:val="32"/>
+          <w:szCs w:val="32"/>
+          <w:lang w:val="en-US"/>
+        </w:rPr>
+      </w:pPr>
+    </w:p>
+    <w:p>
+      <w:pPr>
+        <w:rPr>
+          <w:rFonts w:ascii="Times New Roman" w:hAnsi="Times New Roman" w:cs="Times New Roman"/>
+          <w:sz w:val="32"/>
+          <w:szCs w:val="32"/>
+          <w:lang w:val="en-US"/>
+        </w:rPr>
+      </w:pPr>
+      <w:r>
+        <w:rPr>
+          <w:rFonts w:ascii="Times New Roman" w:hAnsi="Times New Roman" w:cs="Times New Roman"/>
+          <w:noProof/>
+          <w:sz w:val="32"/>
+          <w:szCs w:val="32"/>
+          <w:lang w:val="en-US"/>
+        </w:rPr>
         <w:drawing>
-          <wp:inline distT="0" distB="0" distL="0" distR="0" wp14:anchorId="6DC118B8" wp14:editId="23DE4E45">
-            <wp:extent cx="2690093" cy="4359018"/>
-            <wp:effectExtent l="0" t="0" r="0" b="3810"/>
+          <wp:inline distT="0" distB="0" distL="0" distR="0" wp14:anchorId="6DC118B8" wp14:editId="5F8C5A79">
+            <wp:extent cx="5669280" cy="4358640"/>
+            <wp:effectExtent l="0" t="0" r="7620" b="3810"/>
             <wp:docPr id="410123217" name="Picture 1"/>
             <wp:cNvGraphicFramePr>
               <a:graphicFrameLocks xmlns:a="http://schemas.openxmlformats.org/drawingml/2006/main" noChangeAspect="1"/>
@@ -798,7 +971,190 @@
                   <pic:spPr>
                     <a:xfrm>
                       <a:off x="0" y="0"/>
-                      <a:ext cx="2690093" cy="4359018"/>
+                      <a:ext cx="5669773" cy="4359019"/>
+                    </a:xfrm>
+                    <a:prstGeom prst="rect">
+                      <a:avLst/>
+                    </a:prstGeom>
+                  </pic:spPr>
+                </pic:pic>
+              </a:graphicData>
+            </a:graphic>
+          </wp:inline>
+        </w:drawing>
+      </w:r>
+    </w:p>
+    <w:p>
+      <w:pPr>
+        <w:rPr>
+          <w:rFonts w:ascii="Times New Roman" w:hAnsi="Times New Roman" w:cs="Times New Roman"/>
+          <w:sz w:val="32"/>
+          <w:szCs w:val="32"/>
+          <w:lang w:val="en-US"/>
+        </w:rPr>
+      </w:pPr>
+    </w:p>
+    <w:p>
+      <w:pPr>
+        <w:rPr>
+          <w:rFonts w:ascii="Times New Roman" w:hAnsi="Times New Roman" w:cs="Times New Roman"/>
+          <w:sz w:val="32"/>
+          <w:szCs w:val="32"/>
+          <w:lang w:val="en-US"/>
+        </w:rPr>
+      </w:pPr>
+    </w:p>
+    <w:p>
+      <w:pPr>
+        <w:rPr>
+          <w:rFonts w:ascii="Times New Roman" w:hAnsi="Times New Roman" w:cs="Times New Roman"/>
+          <w:sz w:val="32"/>
+          <w:szCs w:val="32"/>
+          <w:lang w:val="en-US"/>
+        </w:rPr>
+      </w:pPr>
+    </w:p>
+    <w:p>
+      <w:pPr>
+        <w:rPr>
+          <w:rFonts w:ascii="Times New Roman" w:hAnsi="Times New Roman" w:cs="Times New Roman"/>
+          <w:sz w:val="32"/>
+          <w:szCs w:val="32"/>
+          <w:lang w:val="en-US"/>
+        </w:rPr>
+      </w:pPr>
+    </w:p>
+    <w:p>
+      <w:pPr>
+        <w:rPr>
+          <w:rFonts w:ascii="Times New Roman" w:hAnsi="Times New Roman" w:cs="Times New Roman"/>
+          <w:sz w:val="32"/>
+          <w:szCs w:val="32"/>
+          <w:lang w:val="en-US"/>
+        </w:rPr>
+      </w:pPr>
+    </w:p>
+    <w:p>
+      <w:pPr>
+        <w:rPr>
+          <w:rFonts w:ascii="Times New Roman" w:hAnsi="Times New Roman" w:cs="Times New Roman"/>
+          <w:sz w:val="32"/>
+          <w:szCs w:val="32"/>
+          <w:lang w:val="en-US"/>
+        </w:rPr>
+      </w:pPr>
+    </w:p>
+    <w:p>
+      <w:pPr>
+        <w:rPr>
+          <w:rFonts w:ascii="Times New Roman" w:hAnsi="Times New Roman" w:cs="Times New Roman"/>
+          <w:sz w:val="32"/>
+          <w:szCs w:val="32"/>
+          <w:lang w:val="en-US"/>
+        </w:rPr>
+      </w:pPr>
+    </w:p>
+    <w:p>
+      <w:pPr>
+        <w:rPr>
+          <w:rFonts w:ascii="Times New Roman" w:hAnsi="Times New Roman" w:cs="Times New Roman"/>
+          <w:sz w:val="32"/>
+          <w:szCs w:val="32"/>
+          <w:lang w:val="en-US"/>
+        </w:rPr>
+      </w:pPr>
+    </w:p>
+    <w:p>
+      <w:pPr>
+        <w:rPr>
+          <w:rFonts w:ascii="Times New Roman" w:hAnsi="Times New Roman" w:cs="Times New Roman"/>
+          <w:sz w:val="32"/>
+          <w:szCs w:val="32"/>
+          <w:lang w:val="en-US"/>
+        </w:rPr>
+      </w:pPr>
+    </w:p>
+    <w:p>
+      <w:pPr>
+        <w:rPr>
+          <w:rFonts w:ascii="Times New Roman" w:hAnsi="Times New Roman" w:cs="Times New Roman"/>
+          <w:sz w:val="32"/>
+          <w:szCs w:val="32"/>
+          <w:lang w:val="en-US"/>
+        </w:rPr>
+      </w:pPr>
+    </w:p>
+    <w:p>
+      <w:pPr>
+        <w:rPr>
+          <w:rFonts w:ascii="Times New Roman" w:hAnsi="Times New Roman" w:cs="Times New Roman"/>
+          <w:sz w:val="32"/>
+          <w:szCs w:val="32"/>
+          <w:lang w:val="en-US"/>
+        </w:rPr>
+      </w:pPr>
+    </w:p>
+    <w:p>
+      <w:pPr>
+        <w:rPr>
+          <w:rFonts w:ascii="Times New Roman" w:hAnsi="Times New Roman" w:cs="Times New Roman"/>
+          <w:sz w:val="32"/>
+          <w:szCs w:val="32"/>
+          <w:lang w:val="en-US"/>
+        </w:rPr>
+      </w:pPr>
+      <w:r>
+        <w:rPr>
+          <w:rFonts w:ascii="Times New Roman" w:hAnsi="Times New Roman" w:cs="Times New Roman"/>
+          <w:sz w:val="32"/>
+          <w:szCs w:val="32"/>
+          <w:lang w:val="en-US"/>
+        </w:rPr>
+        <w:lastRenderedPageBreak/>
+        <w:t xml:space="preserve">Token usage: </w:t>
+      </w:r>
+    </w:p>
+    <w:p>
+      <w:pPr>
+        <w:rPr>
+          <w:rFonts w:ascii="Times New Roman" w:hAnsi="Times New Roman" w:cs="Times New Roman"/>
+          <w:sz w:val="32"/>
+          <w:szCs w:val="32"/>
+          <w:lang w:val="en-US"/>
+        </w:rPr>
+      </w:pPr>
+      <w:r>
+        <w:rPr>
+          <w:rFonts w:ascii="Times New Roman" w:hAnsi="Times New Roman" w:cs="Times New Roman"/>
+          <w:sz w:val="32"/>
+          <w:szCs w:val="32"/>
+          <w:lang w:val="en-US"/>
+        </w:rPr>
+        <w:drawing>
+          <wp:inline distT="0" distB="0" distL="0" distR="0" wp14:anchorId="7D7C7283" wp14:editId="6DF15145">
+            <wp:extent cx="5731510" cy="3500120"/>
+            <wp:effectExtent l="0" t="0" r="2540" b="5080"/>
+            <wp:docPr id="1202351671" name="Picture 1"/>
+            <wp:cNvGraphicFramePr>
+              <a:graphicFrameLocks xmlns:a="http://schemas.openxmlformats.org/drawingml/2006/main" noChangeAspect="1"/>
+            </wp:cNvGraphicFramePr>
+            <a:graphic xmlns:a="http://schemas.openxmlformats.org/drawingml/2006/main">
+              <a:graphicData uri="http://schemas.openxmlformats.org/drawingml/2006/picture">
+                <pic:pic xmlns:pic="http://schemas.openxmlformats.org/drawingml/2006/picture">
+                  <pic:nvPicPr>
+                    <pic:cNvPr id="1202351671" name=""/>
+                    <pic:cNvPicPr/>
+                  </pic:nvPicPr>
+                  <pic:blipFill>
+                    <a:blip r:embed="rId12"/>
+                    <a:stretch>
+                      <a:fillRect/>
+                    </a:stretch>
+                  </pic:blipFill>
+                  <pic:spPr>
+                    <a:xfrm>
+                      <a:off x="0" y="0"/>
+                      <a:ext cx="5731510" cy="3500120"/>
                     </a:xfrm>
                     <a:prstGeom prst="rect">
                       <a:avLst/>

</xml_diff>